<commit_message>
Incluimos ultimo cambio API, y una prueba predict
</commit_message>
<xml_diff>
--- a/MODELS/LLAMADA AL MODELO.docx
+++ b/MODELS/LLAMADA AL MODELO.docx
@@ -24,13 +24,23 @@
     </w:p>
     <w:p>
       <w:r>
-        <w:t xml:space="preserve"> </w:t>
-      </w:r>
-      <w:r>
-        <w:t xml:space="preserve"># </w:t>
-      </w:r>
-      <w:r>
-        <w:t>url = 'http://127.0.0.1:8000/v1/setupv0?reduce="yes" or "no"</w:t>
+        <w:t xml:space="preserve"> # </w:t>
+      </w:r>
+      <w:proofErr w:type="spellStart"/>
+      <w:r>
+        <w:t>url</w:t>
+      </w:r>
+      <w:proofErr w:type="spellEnd"/>
+      <w:r>
+        <w:t xml:space="preserve"> = 'http://127.0.0.1:8000/v1/setupv0?red="yes" </w:t>
+      </w:r>
+      <w:proofErr w:type="spellStart"/>
+      <w:r>
+        <w:t>or</w:t>
+      </w:r>
+      <w:proofErr w:type="spellEnd"/>
+      <w:r>
+        <w:t xml:space="preserve"> "no"</w:t>
       </w:r>
     </w:p>
     <w:p>
@@ -50,7 +60,23 @@
     </w:p>
     <w:p>
       <w:r>
-        <w:t># url = 'http://127.0.0.1:8000/v1/train?model="random"or"xgboost"or"lstm"&amp;reduce="yes" or "no"</w:t>
+        <w:t xml:space="preserve"># </w:t>
+      </w:r>
+      <w:proofErr w:type="spellStart"/>
+      <w:r>
+        <w:t>url</w:t>
+      </w:r>
+      <w:proofErr w:type="spellEnd"/>
+      <w:r>
+        <w:t xml:space="preserve"> = 'http://127.0.0.1:8000/v1/train?model="random"or"xgboost"or"lstm"&amp;red="yes" </w:t>
+      </w:r>
+      <w:proofErr w:type="spellStart"/>
+      <w:r>
+        <w:t>or</w:t>
+      </w:r>
+      <w:proofErr w:type="spellEnd"/>
+      <w:r>
+        <w:t xml:space="preserve"> "no"</w:t>
       </w:r>
     </w:p>
     <w:p>
@@ -77,7 +103,15 @@
     </w:p>
     <w:p>
       <w:r>
-        <w:t>#url='http://127.0.0.1:8000/v1/metrics?model="random"or"xgboost"or"lstm"&amp;reduce="yes" or "no"</w:t>
+        <w:t xml:space="preserve">#url='http://127.0.0.1:8000/v1/metrics?model="random"or"xgboost"or"lstm"&amp;red="yes" </w:t>
+      </w:r>
+      <w:proofErr w:type="spellStart"/>
+      <w:r>
+        <w:t>or</w:t>
+      </w:r>
+      <w:proofErr w:type="spellEnd"/>
+      <w:r>
+        <w:t xml:space="preserve"> "no"</w:t>
       </w:r>
     </w:p>
     <w:p>
@@ -104,64 +138,251 @@
       </w:r>
     </w:p>
     <w:p>
-      <w:r>
-        <w:t>import requests</w:t>
-      </w:r>
-    </w:p>
-    <w:p>
-      <w:r>
-        <w:t>model = "lstm"  # O el modelo que quieras probar</w:t>
-      </w:r>
-    </w:p>
-    <w:p>
-      <w:r>
-        <w:t>reduce = "yes"  # O "no" dependiendo de si quieres reducir o no</w:t>
-      </w:r>
-    </w:p>
-    <w:p>
-      <w:r>
-        <w:t>data = {"feature1": 0.5, "feature2": 0.8, "feature3": 0.2}  # Datos de entrada para la predicción</w:t>
-      </w:r>
-    </w:p>
-    <w:p>
-      <w:r>
-        <w:t>url = "</w:t>
-      </w:r>
-      <w:r>
-        <w:t>http://127.0.0.1:8000/v1/predict</w:t>
-      </w:r>
+      <w:proofErr w:type="spellStart"/>
+      <w:r>
+        <w:t>import</w:t>
+      </w:r>
+      <w:proofErr w:type="spellEnd"/>
+      <w:r>
+        <w:t xml:space="preserve"> </w:t>
+      </w:r>
+      <w:proofErr w:type="spellStart"/>
+      <w:r>
+        <w:t>requests</w:t>
+      </w:r>
+      <w:proofErr w:type="spellEnd"/>
+    </w:p>
+    <w:p>
+      <w:proofErr w:type="spellStart"/>
+      <w:r>
+        <w:t>model</w:t>
+      </w:r>
+      <w:proofErr w:type="spellEnd"/>
+      <w:r>
+        <w:t xml:space="preserve"> = "</w:t>
+      </w:r>
+      <w:proofErr w:type="spellStart"/>
+      <w:r>
+        <w:t>lstm</w:t>
+      </w:r>
+      <w:proofErr w:type="spellEnd"/>
+      <w:proofErr w:type="gramStart"/>
+      <w:r>
+        <w:t>"  #</w:t>
+      </w:r>
+      <w:proofErr w:type="gramEnd"/>
+      <w:r>
+        <w:t xml:space="preserve"> O el modelo que quieras probar</w:t>
+      </w:r>
+    </w:p>
+    <w:p>
+      <w:r>
+        <w:t>reduce = "yes</w:t>
+      </w:r>
+      <w:proofErr w:type="gramStart"/>
+      <w:r>
+        <w:t>"  #</w:t>
+      </w:r>
+      <w:proofErr w:type="gramEnd"/>
+      <w:r>
+        <w:t xml:space="preserve"> O "no" dependiendo de si quieres reducir o no</w:t>
+      </w:r>
+    </w:p>
+    <w:p>
+      <w:r>
+        <w:t>data = {"feature1": 0.5, "feature2": 0.8, "feature3": 0.2</w:t>
+      </w:r>
+      <w:proofErr w:type="gramStart"/>
+      <w:r>
+        <w:t>}  #</w:t>
+      </w:r>
+      <w:proofErr w:type="gramEnd"/>
+      <w:r>
+        <w:t xml:space="preserve"> Datos de entrada para la predicción</w:t>
+      </w:r>
+    </w:p>
+    <w:p>
+      <w:proofErr w:type="spellStart"/>
+      <w:r>
+        <w:t>url</w:t>
+      </w:r>
+      <w:proofErr w:type="spellEnd"/>
+      <w:r>
+        <w:t xml:space="preserve"> = "</w:t>
+      </w:r>
+      <w:r>
+        <w:t>http://127.0.0.1:8000/v1/</w:t>
+      </w:r>
+      <w:proofErr w:type="spellStart"/>
+      <w:r>
+        <w:t>predict</w:t>
+      </w:r>
+      <w:proofErr w:type="spellEnd"/>
       <w:r>
         <w:t>”</w:t>
       </w:r>
     </w:p>
     <w:p>
       <w:r>
-        <w:t>response = requests.post(url, json={"model": model, "reduce": reduce, "data": data})</w:t>
-      </w:r>
-    </w:p>
-    <w:p>
-      <w:r>
-        <w:t>if response.status_code == 200:</w:t>
-      </w:r>
-    </w:p>
-    <w:p>
-      <w:r>
-        <w:t xml:space="preserve">    prediction = response.json()["prediccion"]</w:t>
-      </w:r>
-    </w:p>
-    <w:p>
-      <w:r>
-        <w:t xml:space="preserve">    print("Predicción:", prediction)</w:t>
-      </w:r>
-    </w:p>
-    <w:p>
-      <w:r>
-        <w:t>else:</w:t>
-      </w:r>
-    </w:p>
-    <w:p>
-      <w:r>
-        <w:t xml:space="preserve">    print("Error en la solicitud:", response.text)</w:t>
+        <w:t xml:space="preserve">response = </w:t>
+      </w:r>
+      <w:proofErr w:type="spellStart"/>
+      <w:proofErr w:type="gramStart"/>
+      <w:r>
+        <w:t>requests.post</w:t>
+      </w:r>
+      <w:proofErr w:type="spellEnd"/>
+      <w:r>
+        <w:t>(</w:t>
+      </w:r>
+      <w:proofErr w:type="spellStart"/>
+      <w:proofErr w:type="gramEnd"/>
+      <w:r>
+        <w:t>url</w:t>
+      </w:r>
+      <w:proofErr w:type="spellEnd"/>
+      <w:r>
+        <w:t xml:space="preserve">, </w:t>
+      </w:r>
+      <w:proofErr w:type="spellStart"/>
+      <w:r>
+        <w:t>json</w:t>
+      </w:r>
+      <w:proofErr w:type="spellEnd"/>
+      <w:r>
+        <w:t>={"</w:t>
+      </w:r>
+      <w:proofErr w:type="spellStart"/>
+      <w:r>
+        <w:t>model</w:t>
+      </w:r>
+      <w:proofErr w:type="spellEnd"/>
+      <w:r>
+        <w:t xml:space="preserve">": </w:t>
+      </w:r>
+      <w:proofErr w:type="spellStart"/>
+      <w:r>
+        <w:t>model</w:t>
+      </w:r>
+      <w:proofErr w:type="spellEnd"/>
+      <w:r>
+        <w:t>, "reduce": reduce, "data": data})</w:t>
+      </w:r>
+    </w:p>
+    <w:p>
+      <w:proofErr w:type="spellStart"/>
+      <w:r>
+        <w:t>if</w:t>
+      </w:r>
+      <w:proofErr w:type="spellEnd"/>
+      <w:r>
+        <w:t xml:space="preserve"> </w:t>
+      </w:r>
+      <w:proofErr w:type="spellStart"/>
+      <w:proofErr w:type="gramStart"/>
+      <w:r>
+        <w:t>response.status</w:t>
+      </w:r>
+      <w:proofErr w:type="gramEnd"/>
+      <w:r>
+        <w:t>_code</w:t>
+      </w:r>
+      <w:proofErr w:type="spellEnd"/>
+      <w:r>
+        <w:t xml:space="preserve"> == 200:</w:t>
+      </w:r>
+    </w:p>
+    <w:p>
+      <w:r>
+        <w:t xml:space="preserve">    </w:t>
+      </w:r>
+      <w:proofErr w:type="spellStart"/>
+      <w:r>
+        <w:t>prediction</w:t>
+      </w:r>
+      <w:proofErr w:type="spellEnd"/>
+      <w:r>
+        <w:t xml:space="preserve"> = </w:t>
+      </w:r>
+      <w:proofErr w:type="spellStart"/>
+      <w:proofErr w:type="gramStart"/>
+      <w:r>
+        <w:t>response.json</w:t>
+      </w:r>
+      <w:proofErr w:type="spellEnd"/>
+      <w:proofErr w:type="gramEnd"/>
+      <w:r>
+        <w:t>()["</w:t>
+      </w:r>
+      <w:proofErr w:type="spellStart"/>
+      <w:r>
+        <w:t>prediccion</w:t>
+      </w:r>
+      <w:proofErr w:type="spellEnd"/>
+      <w:r>
+        <w:t>"]</w:t>
+      </w:r>
+    </w:p>
+    <w:p>
+      <w:r>
+        <w:t xml:space="preserve">    </w:t>
+      </w:r>
+      <w:proofErr w:type="spellStart"/>
+      <w:proofErr w:type="gramStart"/>
+      <w:r>
+        <w:t>print</w:t>
+      </w:r>
+      <w:proofErr w:type="spellEnd"/>
+      <w:r>
+        <w:t>(</w:t>
+      </w:r>
+      <w:proofErr w:type="gramEnd"/>
+      <w:r>
+        <w:t xml:space="preserve">"Predicción:", </w:t>
+      </w:r>
+      <w:proofErr w:type="spellStart"/>
+      <w:r>
+        <w:t>prediction</w:t>
+      </w:r>
+      <w:proofErr w:type="spellEnd"/>
+      <w:r>
+        <w:t>)</w:t>
+      </w:r>
+    </w:p>
+    <w:p>
+      <w:proofErr w:type="spellStart"/>
+      <w:r>
+        <w:t>else</w:t>
+      </w:r>
+      <w:proofErr w:type="spellEnd"/>
+      <w:r>
+        <w:t>:</w:t>
+      </w:r>
+    </w:p>
+    <w:p>
+      <w:r>
+        <w:t xml:space="preserve">    </w:t>
+      </w:r>
+      <w:proofErr w:type="spellStart"/>
+      <w:proofErr w:type="gramStart"/>
+      <w:r>
+        <w:t>print</w:t>
+      </w:r>
+      <w:proofErr w:type="spellEnd"/>
+      <w:r>
+        <w:t>(</w:t>
+      </w:r>
+      <w:proofErr w:type="gramEnd"/>
+      <w:r>
+        <w:t xml:space="preserve">"Error en la solicitud:", </w:t>
+      </w:r>
+      <w:proofErr w:type="spellStart"/>
+      <w:r>
+        <w:t>response.text</w:t>
+      </w:r>
+      <w:proofErr w:type="spellEnd"/>
+      <w:r>
+        <w:t>)</w:t>
       </w:r>
     </w:p>
     <w:sectPr>

</xml_diff>